<commit_message>
Notes on AutoPrompt added
</commit_message>
<xml_diff>
--- a/Module2_EffectivePrompting.docx
+++ b/Module2_EffectivePrompting.docx
@@ -4270,22 +4270,644 @@
         <w:t>Generate a response to a candidate’s interview question about handling conflict in the workplace.</w:t>
       </w:r>
     </w:p>
-    <w:p>
+    <w:p/>
+    <w:p/>
+    <w:p>
+      <w:pPr>
+        <w:pStyle w:val="Heading1"/>
+        <w:shd w:val="clear" w:color="auto" w:fill="FFFFFF"/>
+        <w:rPr>
+          <w:rFonts w:ascii="IBM Plex Sans" w:hAnsi="IBM Plex Sans"/>
+          <w:spacing w:val="-6"/>
+        </w:rPr>
+      </w:pPr>
+      <w:r>
+        <w:rPr>
+          <w:rFonts w:ascii="IBM Plex Sans" w:hAnsi="IBM Plex Sans"/>
+          <w:spacing w:val="-6"/>
+        </w:rPr>
+        <w:t>Usage in Academia</w:t>
+      </w:r>
+      <w:r>
+        <w:rPr>
+          <w:rFonts w:ascii="IBM Plex Sans" w:hAnsi="IBM Plex Sans"/>
+          <w:spacing w:val="-6"/>
+        </w:rPr>
+        <w:t>:</w:t>
+      </w:r>
+    </w:p>
+    <w:p>
+      <w:pPr>
+        <w:pStyle w:val="Heading2"/>
+        <w:shd w:val="clear" w:color="auto" w:fill="FFFFFF"/>
+        <w:spacing w:before="300" w:beforeAutospacing="0" w:after="150" w:afterAutospacing="0"/>
+        <w:rPr>
+          <w:rFonts w:ascii="IBM Plex Sans" w:eastAsiaTheme="minorHAnsi" w:hAnsi="IBM Plex Sans" w:cstheme="minorBidi"/>
+          <w:bCs w:val="0"/>
+          <w:spacing w:val="6"/>
+          <w:sz w:val="24"/>
+          <w:szCs w:val="24"/>
+        </w:rPr>
+      </w:pPr>
+      <w:r>
+        <w:rPr>
+          <w:rFonts w:ascii="IBM Plex Sans" w:eastAsiaTheme="minorHAnsi" w:hAnsi="IBM Plex Sans" w:cstheme="minorBidi"/>
+          <w:bCs w:val="0"/>
+          <w:spacing w:val="6"/>
+          <w:sz w:val="24"/>
+          <w:szCs w:val="24"/>
+        </w:rPr>
+        <w:t xml:space="preserve">1. </w:t>
+      </w:r>
+      <w:r>
+        <w:rPr>
+          <w:rFonts w:ascii="IBM Plex Sans" w:eastAsiaTheme="minorHAnsi" w:hAnsi="IBM Plex Sans" w:cstheme="minorBidi"/>
+          <w:bCs w:val="0"/>
+          <w:spacing w:val="6"/>
+          <w:sz w:val="24"/>
+          <w:szCs w:val="24"/>
+        </w:rPr>
+        <w:t>Writing research papers</w:t>
+      </w:r>
+    </w:p>
+    <w:p>
+      <w:pPr>
+        <w:pStyle w:val="Heading2"/>
+        <w:shd w:val="clear" w:color="auto" w:fill="FFFFFF"/>
+        <w:spacing w:before="300" w:beforeAutospacing="0" w:after="150" w:afterAutospacing="0"/>
+        <w:rPr>
+          <w:rFonts w:ascii="IBM Plex Sans" w:eastAsiaTheme="minorHAnsi" w:hAnsi="IBM Plex Sans" w:cstheme="minorBidi"/>
+          <w:bCs w:val="0"/>
+          <w:spacing w:val="6"/>
+          <w:sz w:val="24"/>
+          <w:szCs w:val="24"/>
+        </w:rPr>
+      </w:pPr>
+      <w:r>
+        <w:rPr>
+          <w:rFonts w:ascii="IBM Plex Sans" w:eastAsiaTheme="minorHAnsi" w:hAnsi="IBM Plex Sans" w:cstheme="minorBidi"/>
+          <w:bCs w:val="0"/>
+          <w:spacing w:val="6"/>
+          <w:sz w:val="24"/>
+          <w:szCs w:val="24"/>
+        </w:rPr>
+        <w:t xml:space="preserve">2. </w:t>
+      </w:r>
+      <w:r>
+        <w:rPr>
+          <w:rFonts w:ascii="IBM Plex Sans" w:eastAsiaTheme="minorHAnsi" w:hAnsi="IBM Plex Sans" w:cstheme="minorBidi"/>
+          <w:bCs w:val="0"/>
+          <w:spacing w:val="6"/>
+          <w:sz w:val="24"/>
+          <w:szCs w:val="24"/>
+        </w:rPr>
+        <w:t>Drafting discussion and conclusion</w:t>
+      </w:r>
+    </w:p>
+    <w:p>
+      <w:pPr>
+        <w:pStyle w:val="Heading2"/>
+        <w:shd w:val="clear" w:color="auto" w:fill="FFFFFF"/>
+        <w:spacing w:before="300" w:beforeAutospacing="0" w:after="150" w:afterAutospacing="0"/>
+        <w:rPr>
+          <w:rFonts w:ascii="IBM Plex Sans" w:eastAsiaTheme="minorHAnsi" w:hAnsi="IBM Plex Sans" w:cstheme="minorBidi"/>
+          <w:bCs w:val="0"/>
+          <w:spacing w:val="6"/>
+          <w:sz w:val="24"/>
+          <w:szCs w:val="24"/>
+        </w:rPr>
+      </w:pPr>
+      <w:r>
+        <w:rPr>
+          <w:rFonts w:ascii="IBM Plex Sans" w:eastAsiaTheme="minorHAnsi" w:hAnsi="IBM Plex Sans" w:cstheme="minorBidi"/>
+          <w:bCs w:val="0"/>
+          <w:spacing w:val="6"/>
+          <w:sz w:val="24"/>
+          <w:szCs w:val="24"/>
+        </w:rPr>
+        <w:t xml:space="preserve">3. </w:t>
+      </w:r>
+      <w:r>
+        <w:rPr>
+          <w:rFonts w:ascii="IBM Plex Sans" w:eastAsiaTheme="minorHAnsi" w:hAnsi="IBM Plex Sans" w:cstheme="minorBidi"/>
+          <w:bCs w:val="0"/>
+          <w:spacing w:val="6"/>
+          <w:sz w:val="24"/>
+          <w:szCs w:val="24"/>
+        </w:rPr>
+        <w:t>Creating presentation slides</w:t>
+      </w:r>
+    </w:p>
+    <w:p>
+      <w:pPr>
+        <w:pStyle w:val="Heading2"/>
+        <w:shd w:val="clear" w:color="auto" w:fill="FFFFFF"/>
+        <w:spacing w:before="300" w:beforeAutospacing="0" w:after="150" w:afterAutospacing="0"/>
+        <w:rPr>
+          <w:rFonts w:ascii="IBM Plex Sans" w:eastAsiaTheme="minorHAnsi" w:hAnsi="IBM Plex Sans" w:cstheme="minorBidi"/>
+          <w:bCs w:val="0"/>
+          <w:spacing w:val="6"/>
+          <w:sz w:val="24"/>
+          <w:szCs w:val="24"/>
+        </w:rPr>
+      </w:pPr>
+      <w:r>
+        <w:rPr>
+          <w:rFonts w:ascii="IBM Plex Sans" w:eastAsiaTheme="minorHAnsi" w:hAnsi="IBM Plex Sans" w:cstheme="minorBidi"/>
+          <w:bCs w:val="0"/>
+          <w:spacing w:val="6"/>
+          <w:sz w:val="24"/>
+          <w:szCs w:val="24"/>
+        </w:rPr>
+        <w:t xml:space="preserve">4. </w:t>
+      </w:r>
+      <w:r>
+        <w:rPr>
+          <w:rFonts w:ascii="IBM Plex Sans" w:eastAsiaTheme="minorHAnsi" w:hAnsi="IBM Plex Sans" w:cstheme="minorBidi"/>
+          <w:bCs w:val="0"/>
+          <w:spacing w:val="6"/>
+          <w:sz w:val="24"/>
+          <w:szCs w:val="24"/>
+        </w:rPr>
+        <w:t>Enhancing language and style</w:t>
+      </w:r>
+    </w:p>
+    <w:p>
+      <w:pPr>
+        <w:pStyle w:val="Heading2"/>
+        <w:shd w:val="clear" w:color="auto" w:fill="FFFFFF"/>
+        <w:spacing w:before="300" w:beforeAutospacing="0" w:after="150" w:afterAutospacing="0"/>
+        <w:rPr>
+          <w:rFonts w:ascii="IBM Plex Sans" w:eastAsiaTheme="minorHAnsi" w:hAnsi="IBM Plex Sans" w:cstheme="minorBidi"/>
+          <w:bCs w:val="0"/>
+          <w:spacing w:val="6"/>
+          <w:sz w:val="24"/>
+          <w:szCs w:val="24"/>
+        </w:rPr>
+      </w:pPr>
+      <w:r>
+        <w:rPr>
+          <w:rFonts w:ascii="IBM Plex Sans" w:eastAsiaTheme="minorHAnsi" w:hAnsi="IBM Plex Sans" w:cstheme="minorBidi"/>
+          <w:bCs w:val="0"/>
+          <w:spacing w:val="6"/>
+          <w:sz w:val="24"/>
+          <w:szCs w:val="24"/>
+        </w:rPr>
+        <w:t xml:space="preserve">5. </w:t>
+      </w:r>
+      <w:r>
+        <w:rPr>
+          <w:rFonts w:ascii="IBM Plex Sans" w:eastAsiaTheme="minorHAnsi" w:hAnsi="IBM Plex Sans" w:cstheme="minorBidi"/>
+          <w:bCs w:val="0"/>
+          <w:spacing w:val="6"/>
+          <w:sz w:val="24"/>
+          <w:szCs w:val="24"/>
+        </w:rPr>
+        <w:t>Generating citations and references</w:t>
+      </w:r>
+    </w:p>
+    <w:p>
+      <w:pPr>
+        <w:pStyle w:val="Heading2"/>
+        <w:shd w:val="clear" w:color="auto" w:fill="FFFFFF"/>
+        <w:spacing w:before="300" w:beforeAutospacing="0" w:after="150" w:afterAutospacing="0"/>
+        <w:rPr>
+          <w:rFonts w:ascii="Nunito Sans" w:hAnsi="Nunito Sans"/>
+          <w:color w:val="000000"/>
+          <w:spacing w:val="6"/>
+        </w:rPr>
+      </w:pPr>
+      <w:r>
+        <w:rPr>
+          <w:rFonts w:ascii="Nunito Sans" w:hAnsi="Nunito Sans"/>
+          <w:color w:val="000000"/>
+          <w:spacing w:val="6"/>
+        </w:rPr>
+        <w:lastRenderedPageBreak/>
+        <w:drawing>
+          <wp:inline distT="0" distB="0" distL="0" distR="0" wp14:anchorId="2D96A3AD" wp14:editId="54A3641F">
+            <wp:extent cx="4940300" cy="4368800"/>
+            <wp:effectExtent l="0" t="0" r="0" b="0"/>
+            <wp:docPr id="37" name="Picture 37"/>
+            <wp:cNvGraphicFramePr>
+              <a:graphicFrameLocks xmlns:a="http://schemas.openxmlformats.org/drawingml/2006/main" noChangeAspect="1"/>
+            </wp:cNvGraphicFramePr>
+            <a:graphic xmlns:a="http://schemas.openxmlformats.org/drawingml/2006/main">
+              <a:graphicData uri="http://schemas.openxmlformats.org/drawingml/2006/picture">
+                <pic:pic xmlns:pic="http://schemas.openxmlformats.org/drawingml/2006/picture">
+                  <pic:nvPicPr>
+                    <pic:cNvPr id="1" name=""/>
+                    <pic:cNvPicPr/>
+                  </pic:nvPicPr>
+                  <pic:blipFill>
+                    <a:blip r:embed="rId42"/>
+                    <a:stretch>
+                      <a:fillRect/>
+                    </a:stretch>
+                  </pic:blipFill>
+                  <pic:spPr>
+                    <a:xfrm>
+                      <a:off x="0" y="0"/>
+                      <a:ext cx="4940300" cy="4368800"/>
+                    </a:xfrm>
+                    <a:prstGeom prst="rect">
+                      <a:avLst/>
+                    </a:prstGeom>
+                  </pic:spPr>
+                </pic:pic>
+              </a:graphicData>
+            </a:graphic>
+          </wp:inline>
+        </w:drawing>
+      </w:r>
+    </w:p>
+    <w:p>
+      <w:pPr>
+        <w:pStyle w:val="Heading2"/>
+        <w:shd w:val="clear" w:color="auto" w:fill="FFFFFF"/>
+        <w:spacing w:before="300" w:beforeAutospacing="0" w:after="150" w:afterAutospacing="0"/>
+        <w:rPr>
+          <w:rFonts w:ascii="Nunito Sans" w:hAnsi="Nunito Sans"/>
+          <w:color w:val="000000"/>
+          <w:spacing w:val="6"/>
+        </w:rPr>
+      </w:pPr>
+    </w:p>
+    <w:p>
+      <w:pPr>
+        <w:pStyle w:val="Heading2"/>
+        <w:shd w:val="clear" w:color="auto" w:fill="FFFFFF"/>
+        <w:spacing w:before="300" w:beforeAutospacing="0" w:after="150" w:afterAutospacing="0"/>
+        <w:rPr>
+          <w:rFonts w:ascii="Nunito Sans" w:hAnsi="Nunito Sans"/>
+          <w:color w:val="000000"/>
+          <w:spacing w:val="6"/>
+        </w:rPr>
+      </w:pPr>
+      <w:r>
+        <w:rPr>
+          <w:rFonts w:ascii="Nunito Sans" w:hAnsi="Nunito Sans"/>
+          <w:color w:val="000000"/>
+          <w:spacing w:val="6"/>
+        </w:rPr>
+        <w:drawing>
+          <wp:inline distT="0" distB="0" distL="0" distR="0" wp14:anchorId="74B72BF9" wp14:editId="041BAB03">
+            <wp:extent cx="5943600" cy="2200275"/>
+            <wp:effectExtent l="0" t="0" r="0" b="0"/>
+            <wp:docPr id="38" name="Picture 38"/>
+            <wp:cNvGraphicFramePr>
+              <a:graphicFrameLocks xmlns:a="http://schemas.openxmlformats.org/drawingml/2006/main" noChangeAspect="1"/>
+            </wp:cNvGraphicFramePr>
+            <a:graphic xmlns:a="http://schemas.openxmlformats.org/drawingml/2006/main">
+              <a:graphicData uri="http://schemas.openxmlformats.org/drawingml/2006/picture">
+                <pic:pic xmlns:pic="http://schemas.openxmlformats.org/drawingml/2006/picture">
+                  <pic:nvPicPr>
+                    <pic:cNvPr id="1" name=""/>
+                    <pic:cNvPicPr/>
+                  </pic:nvPicPr>
+                  <pic:blipFill>
+                    <a:blip r:embed="rId43"/>
+                    <a:stretch>
+                      <a:fillRect/>
+                    </a:stretch>
+                  </pic:blipFill>
+                  <pic:spPr>
+                    <a:xfrm>
+                      <a:off x="0" y="0"/>
+                      <a:ext cx="5943600" cy="2200275"/>
+                    </a:xfrm>
+                    <a:prstGeom prst="rect">
+                      <a:avLst/>
+                    </a:prstGeom>
+                  </pic:spPr>
+                </pic:pic>
+              </a:graphicData>
+            </a:graphic>
+          </wp:inline>
+        </w:drawing>
+      </w:r>
+    </w:p>
+    <w:p>
+      <w:pPr>
+        <w:pStyle w:val="Heading2"/>
+        <w:spacing w:before="300" w:beforeAutospacing="0" w:after="150" w:afterAutospacing="0"/>
+        <w:rPr>
+          <w:spacing w:val="6"/>
+        </w:rPr>
+      </w:pPr>
+      <w:r>
+        <w:rPr>
+          <w:spacing w:val="6"/>
+        </w:rPr>
+        <w:t>Practice prompt</w:t>
+      </w:r>
+    </w:p>
+    <w:p>
+      <w:pPr>
+        <w:pStyle w:val="NormalWeb"/>
+        <w:spacing w:before="240" w:beforeAutospacing="0" w:after="240" w:afterAutospacing="0"/>
+      </w:pPr>
+      <w:r>
+        <w:t>You are assigned a research paper on renewable energy sources. Highlight the main findings and their implications for sustainable energy solutions.</w:t>
+      </w:r>
+    </w:p>
+    <w:p/>
+    <w:p>
+      <w:pPr>
+        <w:pStyle w:val="Heading2"/>
+        <w:shd w:val="clear" w:color="auto" w:fill="FFFFFF"/>
+        <w:spacing w:before="300" w:beforeAutospacing="0" w:after="150" w:afterAutospacing="0"/>
+        <w:rPr>
+          <w:rFonts w:ascii="Nunito Sans" w:hAnsi="Nunito Sans"/>
+          <w:color w:val="000000"/>
+          <w:spacing w:val="6"/>
+          <w:sz w:val="20"/>
+          <w:szCs w:val="20"/>
+        </w:rPr>
+      </w:pPr>
+      <w:r>
+        <w:rPr>
+          <w:rFonts w:ascii="Nunito Sans" w:hAnsi="Nunito Sans"/>
+          <w:color w:val="000000"/>
+          <w:spacing w:val="6"/>
+          <w:sz w:val="20"/>
+          <w:szCs w:val="20"/>
+        </w:rPr>
+        <w:t>Solution:</w:t>
+      </w:r>
+    </w:p>
+    <w:p>
+      <w:pPr>
+        <w:rPr>
+          <w:rFonts w:ascii="IBM Plex Sans" w:hAnsi="IBM Plex Sans"/>
+          <w:color w:val="374151"/>
+          <w:shd w:val="clear" w:color="auto" w:fill="FFFFFF"/>
+        </w:rPr>
+      </w:pPr>
+      <w:r>
+        <w:rPr>
+          <w:rFonts w:ascii="IBM Plex Sans" w:hAnsi="IBM Plex Sans"/>
+          <w:color w:val="374151"/>
+          <w:shd w:val="clear" w:color="auto" w:fill="FFFFFF"/>
+        </w:rPr>
+        <w:t>Summarize a research paper on renewable energy sources in 3-4 concise sentences. Highlight the main findings and their implications for sustainable energy solutions.</w:t>
+      </w:r>
+    </w:p>
+    <w:p/>
+    <w:p>
+      <w:pPr>
+        <w:rPr>
+          <w:rFonts w:ascii="IBM Plex Sans" w:hAnsi="IBM Plex Sans"/>
+          <w:b/>
+          <w:bCs/>
+          <w:color w:val="374151"/>
+          <w:shd w:val="clear" w:color="auto" w:fill="FFFFFF"/>
+        </w:rPr>
+      </w:pPr>
+    </w:p>
+    <w:p>
+      <w:pPr>
+        <w:pStyle w:val="Heading1"/>
+        <w:shd w:val="clear" w:color="auto" w:fill="FFFFFF"/>
+        <w:rPr>
+          <w:rFonts w:ascii="IBM Plex Sans" w:hAnsi="IBM Plex Sans"/>
+          <w:spacing w:val="-6"/>
+        </w:rPr>
+      </w:pPr>
+      <w:r>
+        <w:rPr>
+          <w:rFonts w:ascii="IBM Plex Sans" w:hAnsi="IBM Plex Sans"/>
+          <w:spacing w:val="-6"/>
+        </w:rPr>
+        <w:t>AutoPrompt</w:t>
+      </w:r>
+      <w:r>
+        <w:rPr>
+          <w:rFonts w:ascii="IBM Plex Sans" w:hAnsi="IBM Plex Sans"/>
+          <w:spacing w:val="-6"/>
+        </w:rPr>
+        <w:t>:</w:t>
+      </w:r>
+    </w:p>
+    <w:p/>
+    <w:p>
+      <w:r>
+        <w:rPr>
+          <w:rFonts w:ascii="IBM Plex Sans" w:hAnsi="IBM Plex Sans"/>
+          <w:b/>
+          <w:bCs/>
+          <w:color w:val="374151"/>
+          <w:shd w:val="clear" w:color="auto" w:fill="FFFFFF"/>
+        </w:rPr>
+        <w:t>AutoPrompt</w:t>
+      </w:r>
+      <w:r>
+        <w:rPr>
+          <w:rFonts w:ascii="IBM Plex Sans" w:hAnsi="IBM Plex Sans"/>
+          <w:color w:val="374151"/>
+          <w:shd w:val="clear" w:color="auto" w:fill="FFFFFF"/>
+        </w:rPr>
+        <w:t> is a powerful technique that automates generating prompts for language models like ChatGPT.</w:t>
+      </w:r>
+    </w:p>
+    <w:p>
+      <w:r>
+        <w:rPr>
+          <w:rFonts w:ascii="IBM Plex Sans" w:hAnsi="IBM Plex Sans"/>
+          <w:color w:val="374151"/>
+          <w:shd w:val="clear" w:color="auto" w:fill="FFFFFF"/>
+        </w:rPr>
+        <w:t xml:space="preserve">- </w:t>
+      </w:r>
+      <w:r>
+        <w:rPr>
+          <w:rFonts w:ascii="IBM Plex Sans" w:hAnsi="IBM Plex Sans"/>
+          <w:color w:val="374151"/>
+          <w:shd w:val="clear" w:color="auto" w:fill="FFFFFF"/>
+        </w:rPr>
+        <w:t>AutoPrompt is a method of automatically generating prompts using predefined templates or rules. These templates contain instructions and placeholders that are dynamically filled with specific information, allowing users to generate prompts on-the-fly.</w:t>
+      </w:r>
+    </w:p>
+    <w:p>
+      <w:pPr>
+        <w:rPr>
+          <w:rFonts w:ascii="IBM Plex Sans" w:hAnsi="IBM Plex Sans"/>
+          <w:color w:val="374151"/>
+          <w:shd w:val="clear" w:color="auto" w:fill="FFFFFF"/>
+        </w:rPr>
+      </w:pPr>
+      <w:r>
+        <w:rPr>
+          <w:rFonts w:ascii="IBM Plex Sans" w:hAnsi="IBM Plex Sans"/>
+          <w:color w:val="374151"/>
+          <w:shd w:val="clear" w:color="auto" w:fill="FFFFFF"/>
+        </w:rPr>
+        <w:t xml:space="preserve">- </w:t>
+      </w:r>
+      <w:r>
+        <w:rPr>
+          <w:rFonts w:ascii="IBM Plex Sans" w:hAnsi="IBM Plex Sans"/>
+          <w:color w:val="374151"/>
+          <w:shd w:val="clear" w:color="auto" w:fill="FFFFFF"/>
+        </w:rPr>
+        <w:t>With AutoPrompt, users can define their prompts’ structure, format, and context, ensuring relevant and accurate responses from ChatGPT.</w:t>
+      </w:r>
+    </w:p>
+    <w:p>
+      <w:r>
+        <w:t xml:space="preserve">- </w:t>
+      </w:r>
+      <w:r>
+        <w:rPr>
+          <w:rFonts w:ascii="IBM Plex Sans" w:hAnsi="IBM Plex Sans"/>
+          <w:color w:val="374151"/>
+          <w:shd w:val="clear" w:color="auto" w:fill="FFFFFF"/>
+        </w:rPr>
+        <w:t> AutoPrompt templates can be as simple as providing a context or as complex as including multiple variables and instructions. </w:t>
+      </w:r>
+    </w:p>
+    <w:p>
+      <w:r>
+        <w:t xml:space="preserve">- </w:t>
+      </w:r>
+      <w:r>
+        <w:rPr>
+          <w:rFonts w:ascii="IBM Plex Sans" w:hAnsi="IBM Plex Sans"/>
+          <w:color w:val="374151"/>
+          <w:shd w:val="clear" w:color="auto" w:fill="FFFFFF"/>
+        </w:rPr>
+        <w:t>The templates act as a blueprint for constructing prompts, enabling users to specify the desired input format for ChatGPT.</w:t>
+      </w:r>
+    </w:p>
+    <w:p/>
+    <w:p/>
+    <w:p>
+      <w:r>
+        <w:drawing>
+          <wp:inline distT="0" distB="0" distL="0" distR="0" wp14:anchorId="685DF3F6" wp14:editId="1DF3C33B">
+            <wp:extent cx="5943600" cy="1988185"/>
+            <wp:effectExtent l="0" t="0" r="0" b="5715"/>
+            <wp:docPr id="39" name="Picture 39"/>
+            <wp:cNvGraphicFramePr>
+              <a:graphicFrameLocks xmlns:a="http://schemas.openxmlformats.org/drawingml/2006/main" noChangeAspect="1"/>
+            </wp:cNvGraphicFramePr>
+            <a:graphic xmlns:a="http://schemas.openxmlformats.org/drawingml/2006/main">
+              <a:graphicData uri="http://schemas.openxmlformats.org/drawingml/2006/picture">
+                <pic:pic xmlns:pic="http://schemas.openxmlformats.org/drawingml/2006/picture">
+                  <pic:nvPicPr>
+                    <pic:cNvPr id="1" name=""/>
+                    <pic:cNvPicPr/>
+                  </pic:nvPicPr>
+                  <pic:blipFill>
+                    <a:blip r:embed="rId44"/>
+                    <a:stretch>
+                      <a:fillRect/>
+                    </a:stretch>
+                  </pic:blipFill>
+                  <pic:spPr>
+                    <a:xfrm>
+                      <a:off x="0" y="0"/>
+                      <a:ext cx="5943600" cy="1988185"/>
+                    </a:xfrm>
+                    <a:prstGeom prst="rect">
+                      <a:avLst/>
+                    </a:prstGeom>
+                  </pic:spPr>
+                </pic:pic>
+              </a:graphicData>
+            </a:graphic>
+          </wp:inline>
+        </w:drawing>
+      </w:r>
+    </w:p>
+    <w:p/>
+    <w:p>
+      <w:pPr>
+        <w:pStyle w:val="Heading2"/>
+        <w:shd w:val="clear" w:color="auto" w:fill="FFFFFF"/>
+        <w:spacing w:before="300" w:beforeAutospacing="0" w:after="150" w:afterAutospacing="0"/>
+        <w:rPr>
+          <w:rFonts w:ascii="IBM Plex Sans" w:hAnsi="IBM Plex Sans"/>
+          <w:spacing w:val="6"/>
+        </w:rPr>
+      </w:pPr>
+      <w:r>
+        <w:rPr>
+          <w:rFonts w:ascii="IBM Plex Sans" w:hAnsi="IBM Plex Sans"/>
+          <w:spacing w:val="6"/>
+        </w:rPr>
+        <w:t>Examples of AutoPrompt</w:t>
+      </w:r>
+    </w:p>
+    <w:p/>
+    <w:p>
+      <w:pPr>
+        <w:pStyle w:val="Heading2"/>
+        <w:shd w:val="clear" w:color="auto" w:fill="FFFFFF"/>
+        <w:spacing w:before="300" w:beforeAutospacing="0" w:after="150" w:afterAutospacing="0"/>
+        <w:rPr>
+          <w:rFonts w:ascii="Nunito Sans" w:hAnsi="Nunito Sans"/>
+          <w:color w:val="000000"/>
+          <w:spacing w:val="6"/>
+        </w:rPr>
+      </w:pPr>
+      <w:r>
+        <w:rPr>
+          <w:rFonts w:ascii="Nunito Sans" w:hAnsi="Nunito Sans"/>
+          <w:color w:val="000000"/>
+          <w:spacing w:val="6"/>
+        </w:rPr>
+        <w:lastRenderedPageBreak/>
+        <w:drawing>
+          <wp:inline distT="0" distB="0" distL="0" distR="0" wp14:anchorId="7F25BB6B" wp14:editId="7A612E79">
+            <wp:extent cx="5410200" cy="5461000"/>
+            <wp:effectExtent l="0" t="0" r="0" b="0"/>
+            <wp:docPr id="40" name="Picture 40"/>
+            <wp:cNvGraphicFramePr>
+              <a:graphicFrameLocks xmlns:a="http://schemas.openxmlformats.org/drawingml/2006/main" noChangeAspect="1"/>
+            </wp:cNvGraphicFramePr>
+            <a:graphic xmlns:a="http://schemas.openxmlformats.org/drawingml/2006/main">
+              <a:graphicData uri="http://schemas.openxmlformats.org/drawingml/2006/picture">
+                <pic:pic xmlns:pic="http://schemas.openxmlformats.org/drawingml/2006/picture">
+                  <pic:nvPicPr>
+                    <pic:cNvPr id="1" name=""/>
+                    <pic:cNvPicPr/>
+                  </pic:nvPicPr>
+                  <pic:blipFill>
+                    <a:blip r:embed="rId45"/>
+                    <a:stretch>
+                      <a:fillRect/>
+                    </a:stretch>
+                  </pic:blipFill>
+                  <pic:spPr>
+                    <a:xfrm>
+                      <a:off x="0" y="0"/>
+                      <a:ext cx="5410200" cy="5461000"/>
+                    </a:xfrm>
+                    <a:prstGeom prst="rect">
+                      <a:avLst/>
+                    </a:prstGeom>
+                  </pic:spPr>
+                </pic:pic>
+              </a:graphicData>
+            </a:graphic>
+          </wp:inline>
+        </w:drawing>
+      </w:r>
+    </w:p>
+    <w:p>
+      <w:pPr>
+        <w:pStyle w:val="Heading2"/>
+        <w:shd w:val="clear" w:color="auto" w:fill="FFFFFF"/>
+        <w:spacing w:before="300" w:beforeAutospacing="0" w:after="150" w:afterAutospacing="0"/>
+        <w:rPr>
+          <w:rFonts w:ascii="Nunito Sans" w:hAnsi="Nunito Sans"/>
+          <w:color w:val="000000"/>
+          <w:spacing w:val="6"/>
+        </w:rPr>
+      </w:pPr>
       <w:bookmarkStart w:id="0" w:name="_GoBack"/>
       <w:bookmarkEnd w:id="0"/>
-    </w:p>
-    <w:p/>
-    <w:p>
-      <w:pPr>
-        <w:pStyle w:val="Heading2"/>
-        <w:shd w:val="clear" w:color="auto" w:fill="FFFFFF"/>
-        <w:spacing w:before="300" w:beforeAutospacing="0" w:after="150" w:afterAutospacing="0"/>
-        <w:rPr>
-          <w:rFonts w:ascii="Nunito Sans" w:hAnsi="Nunito Sans"/>
-          <w:color w:val="000000"/>
-          <w:spacing w:val="6"/>
-        </w:rPr>
-      </w:pPr>
     </w:p>
     <w:p>
       <w:pPr>

</xml_diff>